<commit_message>
updated with AI use in course language
</commit_message>
<xml_diff>
--- a/AME220 Syllabus.docx
+++ b/AME220 Syllabus.docx
@@ -10085,7 +10085,19 @@
         <w:rPr>
           <w:sz w:val="24"/>
         </w:rPr>
-        <w:t xml:space="preserve">Coding in general is a collaborative subject. Students are encouraged to use whatever resources that they need to learn or expand upon subjects discussed.  I recommend: </w:t>
+        <w:t xml:space="preserve">Coding in general is a collaborative subject. Students are encouraged to use whatever resources that they need to learn or expand upon subjects discussed. </w:t>
+      </w:r>
+      <w:r>
+        <w:rPr>
+          <w:sz w:val="24"/>
+        </w:rPr>
+        <w:t xml:space="preserve"> Please refer to the official ASU guidelines for AI Use. However, should you use generative AI in this course, </w:t>
+      </w:r>
+      <w:r>
+        <w:rPr>
+          <w:sz w:val="24"/>
+        </w:rPr>
+        <w:t xml:space="preserve"> I recommend: </w:t>
       </w:r>
     </w:p>
     <w:p>
@@ -10270,6 +10282,7 @@
           <w:rFonts w:ascii="Courier New" w:hAnsi="Courier New"/>
           <w:sz w:val="24"/>
         </w:rPr>
+        <w:lastRenderedPageBreak/>
         <w:t xml:space="preserve">Code generated using </w:t>
       </w:r>
       <w:proofErr w:type="spellStart"/>
@@ -10450,6 +10463,507 @@
           <w:sz w:val="24"/>
         </w:rPr>
       </w:pPr>
+    </w:p>
+    <w:p>
+      <w:pPr>
+        <w:rPr>
+          <w:sz w:val="24"/>
+        </w:rPr>
+      </w:pPr>
+      <w:r>
+        <w:rPr>
+          <w:b/>
+          <w:bCs/>
+          <w:sz w:val="24"/>
+        </w:rPr>
+        <w:t>Approaches to Syllabus Statements Concerning Use of Generative Artificial Intelligence (AI)</w:t>
+      </w:r>
+    </w:p>
+    <w:p>
+      <w:pPr>
+        <w:rPr>
+          <w:sz w:val="24"/>
+        </w:rPr>
+      </w:pPr>
+    </w:p>
+    <w:p>
+      <w:pPr>
+        <w:rPr>
+          <w:sz w:val="24"/>
+        </w:rPr>
+      </w:pPr>
+      <w:r>
+        <w:rPr>
+          <w:sz w:val="24"/>
+        </w:rPr>
+        <w:t>Arizona State University seeks to balance the promise of generative Artificial Intelligence (AI) tools to improve learning outcomes with the need for academic integrity, rigor and transparency. </w:t>
+      </w:r>
+    </w:p>
+    <w:p>
+      <w:pPr>
+        <w:rPr>
+          <w:sz w:val="24"/>
+        </w:rPr>
+      </w:pPr>
+    </w:p>
+    <w:p>
+      <w:pPr>
+        <w:rPr>
+          <w:sz w:val="24"/>
+        </w:rPr>
+      </w:pPr>
+      <w:r>
+        <w:rPr>
+          <w:sz w:val="24"/>
+        </w:rPr>
+        <w:t>Students are engaging with generative AI tools, and classroom uses of generative AI are rapidly evolving. Each class may have unique needs. It is essential that instructors provide transparent information in their syllabi and, when appropriate, assignment instructions about expected student usage of generative AI tools and how this aligns with course goals and values. </w:t>
+      </w:r>
+    </w:p>
+    <w:p>
+      <w:pPr>
+        <w:rPr>
+          <w:sz w:val="24"/>
+        </w:rPr>
+      </w:pPr>
+    </w:p>
+    <w:p>
+      <w:pPr>
+        <w:rPr>
+          <w:sz w:val="24"/>
+        </w:rPr>
+      </w:pPr>
+      <w:r>
+        <w:rPr>
+          <w:sz w:val="24"/>
+        </w:rPr>
+        <w:t>With that in mind, sample syllabi statements for three distinct approaches are provided below: (1) generative AI use generally permitted without course restrictions; (2) generative AI use permitted under some circumstances; and (3) no generative AI use permitted. </w:t>
+      </w:r>
+    </w:p>
+    <w:p>
+      <w:pPr>
+        <w:rPr>
+          <w:sz w:val="24"/>
+        </w:rPr>
+      </w:pPr>
+    </w:p>
+    <w:p>
+      <w:pPr>
+        <w:rPr>
+          <w:sz w:val="24"/>
+        </w:rPr>
+      </w:pPr>
+      <w:r>
+        <w:rPr>
+          <w:b/>
+          <w:bCs/>
+          <w:sz w:val="24"/>
+        </w:rPr>
+        <w:t>Use of Generative AI is Generally Permitted Within Guidelines</w:t>
+      </w:r>
+    </w:p>
+    <w:p>
+      <w:pPr>
+        <w:rPr>
+          <w:sz w:val="24"/>
+        </w:rPr>
+      </w:pPr>
+    </w:p>
+    <w:p>
+      <w:pPr>
+        <w:rPr>
+          <w:sz w:val="24"/>
+        </w:rPr>
+      </w:pPr>
+      <w:r>
+        <w:rPr>
+          <w:sz w:val="24"/>
+        </w:rPr>
+        <w:t>Artificial Intelligence (AI), including ChatGPT, are being used in workplaces all over the world to save time and improve outcomes by generating text, images, computer code, audio, or other media. Use of AI tools is generally welcome and even encouraged [</w:t>
+      </w:r>
+      <w:r>
+        <w:rPr>
+          <w:b/>
+          <w:bCs/>
+          <w:i/>
+          <w:iCs/>
+          <w:sz w:val="24"/>
+        </w:rPr>
+        <w:t>N.B.</w:t>
+      </w:r>
+      <w:r>
+        <w:rPr>
+          <w:b/>
+          <w:bCs/>
+          <w:sz w:val="24"/>
+        </w:rPr>
+        <w:t>:</w:t>
+      </w:r>
+      <w:r>
+        <w:rPr>
+          <w:sz w:val="24"/>
+        </w:rPr>
+        <w:t xml:space="preserve"> This could say </w:t>
+      </w:r>
+      <w:r>
+        <w:rPr>
+          <w:i/>
+          <w:iCs/>
+          <w:sz w:val="24"/>
+        </w:rPr>
+        <w:t>required</w:t>
+      </w:r>
+      <w:r>
+        <w:rPr>
+          <w:sz w:val="24"/>
+        </w:rPr>
+        <w:t xml:space="preserve"> in some instances] in this class with attribution aligned with disciplinary guidelines. AI tools might be employed to brainstorm, draft, edit, revise, etc. I will provide examples of </w:t>
+      </w:r>
+      <w:hyperlink r:id="rId17" w:history="1">
+        <w:r>
+          <w:rPr>
+            <w:rStyle w:val="Hyperlink"/>
+            <w:sz w:val="24"/>
+          </w:rPr>
+          <w:t>how to properly cite use</w:t>
+        </w:r>
+      </w:hyperlink>
+      <w:r>
+        <w:rPr>
+          <w:sz w:val="24"/>
+        </w:rPr>
+        <w:t xml:space="preserve">. Any submitted course assignment not explicitly identified as having used generative AI will be assumed to be your original work. Using AI tools to generate content without proper attribution will be considered a violation of the </w:t>
+      </w:r>
+      <w:hyperlink r:id="rId18" w:history="1">
+        <w:r>
+          <w:rPr>
+            <w:rStyle w:val="Hyperlink"/>
+            <w:sz w:val="24"/>
+          </w:rPr>
+          <w:t>ASU Academic Integrity Policy</w:t>
+        </w:r>
+      </w:hyperlink>
+      <w:r>
+        <w:rPr>
+          <w:sz w:val="24"/>
+        </w:rPr>
+        <w:t xml:space="preserve">, and students may be sanctioned for confirmed, non-allowable use. If at any point you have questions about what is permitted, contact the instructor to discuss </w:t>
+      </w:r>
+      <w:r>
+        <w:rPr>
+          <w:i/>
+          <w:iCs/>
+          <w:sz w:val="24"/>
+        </w:rPr>
+        <w:t>before</w:t>
+      </w:r>
+      <w:r>
+        <w:rPr>
+          <w:sz w:val="24"/>
+        </w:rPr>
+        <w:t xml:space="preserve"> submitting work. </w:t>
+      </w:r>
+    </w:p>
+    <w:p>
+      <w:pPr>
+        <w:rPr>
+          <w:sz w:val="24"/>
+        </w:rPr>
+      </w:pPr>
+    </w:p>
+    <w:p>
+      <w:pPr>
+        <w:rPr>
+          <w:sz w:val="24"/>
+        </w:rPr>
+      </w:pPr>
+      <w:r>
+        <w:rPr>
+          <w:b/>
+          <w:bCs/>
+          <w:sz w:val="24"/>
+        </w:rPr>
+        <w:t>Use of Generative AI Permitted Under Some Circumstances or With Explicit Permission</w:t>
+      </w:r>
+    </w:p>
+    <w:p>
+      <w:pPr>
+        <w:rPr>
+          <w:sz w:val="24"/>
+        </w:rPr>
+      </w:pPr>
+    </w:p>
+    <w:p>
+      <w:pPr>
+        <w:rPr>
+          <w:sz w:val="24"/>
+        </w:rPr>
+      </w:pPr>
+      <w:r>
+        <w:rPr>
+          <w:sz w:val="24"/>
+        </w:rPr>
+        <w:t xml:space="preserve">Some assignments in this course may include or allow use of Artificial Intelligence (AI), including ChatGPT or related tools for the creation of text, images, computer code, audio, or other media. The instructor will inform you when, where and how you may use these tools, and </w:t>
+      </w:r>
+      <w:hyperlink r:id="rId19" w:history="1">
+        <w:r>
+          <w:rPr>
+            <w:rStyle w:val="Hyperlink"/>
+            <w:sz w:val="24"/>
+          </w:rPr>
+          <w:t>provide guidance for attribution</w:t>
+        </w:r>
+      </w:hyperlink>
+      <w:r>
+        <w:rPr>
+          <w:sz w:val="24"/>
+        </w:rPr>
+        <w:t xml:space="preserve">. Use of generative AI tools in any other context in this course will be considered a violation of the </w:t>
+      </w:r>
+      <w:hyperlink r:id="rId20" w:history="1">
+        <w:r>
+          <w:rPr>
+            <w:rStyle w:val="Hyperlink"/>
+            <w:sz w:val="24"/>
+          </w:rPr>
+          <w:t>ASU Academic Integrity Policy</w:t>
+        </w:r>
+      </w:hyperlink>
+      <w:r>
+        <w:rPr>
+          <w:sz w:val="24"/>
+        </w:rPr>
+        <w:t xml:space="preserve">, and students may be sanctioned for confirmed, non-allowable use. If at any point you have questions about what is permitted, contact the instructor to discuss </w:t>
+      </w:r>
+      <w:r>
+        <w:rPr>
+          <w:i/>
+          <w:iCs/>
+          <w:sz w:val="24"/>
+        </w:rPr>
+        <w:t>before</w:t>
+      </w:r>
+      <w:r>
+        <w:rPr>
+          <w:sz w:val="24"/>
+        </w:rPr>
+        <w:t xml:space="preserve"> submitting work.  </w:t>
+      </w:r>
+    </w:p>
+    <w:p>
+      <w:pPr>
+        <w:rPr>
+          <w:sz w:val="24"/>
+        </w:rPr>
+      </w:pPr>
+    </w:p>
+    <w:p>
+      <w:pPr>
+        <w:rPr>
+          <w:sz w:val="24"/>
+        </w:rPr>
+      </w:pPr>
+      <w:r>
+        <w:rPr>
+          <w:b/>
+          <w:bCs/>
+          <w:sz w:val="24"/>
+        </w:rPr>
+        <w:t>No Generative AI Use Permitted</w:t>
+      </w:r>
+    </w:p>
+    <w:p>
+      <w:pPr>
+        <w:rPr>
+          <w:sz w:val="24"/>
+        </w:rPr>
+      </w:pPr>
+    </w:p>
+    <w:p>
+      <w:pPr>
+        <w:rPr>
+          <w:sz w:val="24"/>
+        </w:rPr>
+      </w:pPr>
+      <w:r>
+        <w:rPr>
+          <w:sz w:val="24"/>
+        </w:rPr>
+        <w:t xml:space="preserve">In this course, all assignments must be completed by the student. Artificial Intelligence (AI), including ChatGPT and other related tools used for creating of text, images, computer code, audio, or other media, are not permitted for use in any work in this class. Use of these generative AI tools will be considered a violation of the </w:t>
+      </w:r>
+      <w:hyperlink r:id="rId21" w:history="1">
+        <w:r>
+          <w:rPr>
+            <w:rStyle w:val="Hyperlink"/>
+            <w:sz w:val="24"/>
+          </w:rPr>
+          <w:t>ASU Academic Integrity Policy</w:t>
+        </w:r>
+      </w:hyperlink>
+      <w:r>
+        <w:rPr>
+          <w:sz w:val="24"/>
+        </w:rPr>
+        <w:t>, and students may be sanctioned for confirmed, non-allowable use in this course. </w:t>
+      </w:r>
+    </w:p>
+    <w:p>
+      <w:pPr>
+        <w:rPr>
+          <w:sz w:val="24"/>
+        </w:rPr>
+      </w:pPr>
+      <w:r>
+        <w:rPr>
+          <w:sz w:val="24"/>
+        </w:rPr>
+        <w:t> </w:t>
+      </w:r>
+    </w:p>
+    <w:p>
+      <w:pPr>
+        <w:rPr>
+          <w:sz w:val="24"/>
+        </w:rPr>
+      </w:pPr>
+      <w:r>
+        <w:rPr>
+          <w:b/>
+          <w:bCs/>
+          <w:sz w:val="24"/>
+        </w:rPr>
+        <w:t>Supplementary Resources</w:t>
+      </w:r>
+    </w:p>
+    <w:p>
+      <w:pPr>
+        <w:rPr>
+          <w:sz w:val="24"/>
+        </w:rPr>
+      </w:pPr>
+    </w:p>
+    <w:p>
+      <w:pPr>
+        <w:rPr>
+          <w:sz w:val="24"/>
+        </w:rPr>
+      </w:pPr>
+      <w:hyperlink r:id="rId22" w:history="1">
+        <w:r>
+          <w:rPr>
+            <w:rStyle w:val="Hyperlink"/>
+            <w:sz w:val="24"/>
+          </w:rPr>
+          <w:t>Generative AI Syllabus Statement Considerations, Texas A&amp;M Center for Teaching Excellence</w:t>
+        </w:r>
+      </w:hyperlink>
+    </w:p>
+    <w:p>
+      <w:pPr>
+        <w:rPr>
+          <w:sz w:val="24"/>
+        </w:rPr>
+      </w:pPr>
+    </w:p>
+    <w:p>
+      <w:pPr>
+        <w:rPr>
+          <w:sz w:val="24"/>
+        </w:rPr>
+      </w:pPr>
+      <w:hyperlink r:id="rId23" w:history="1">
+        <w:r>
+          <w:rPr>
+            <w:rStyle w:val="Hyperlink"/>
+            <w:sz w:val="24"/>
+          </w:rPr>
+          <w:t>Artificial Intelligence Tools and Teaching, University of Iowa Office of Teaching, Learning &amp; Technology </w:t>
+        </w:r>
+      </w:hyperlink>
+    </w:p>
+    <w:p>
+      <w:pPr>
+        <w:rPr>
+          <w:sz w:val="24"/>
+        </w:rPr>
+      </w:pPr>
+    </w:p>
+    <w:p>
+      <w:pPr>
+        <w:rPr>
+          <w:sz w:val="24"/>
+        </w:rPr>
+      </w:pPr>
+      <w:hyperlink r:id="rId24" w:history="1">
+        <w:r>
+          <w:rPr>
+            <w:rStyle w:val="Hyperlink"/>
+            <w:sz w:val="24"/>
+          </w:rPr>
+          <w:t>ChatGPT at University of California Irvine</w:t>
+        </w:r>
+      </w:hyperlink>
+    </w:p>
+    <w:p>
+      <w:pPr>
+        <w:rPr>
+          <w:sz w:val="24"/>
+        </w:rPr>
+      </w:pPr>
+    </w:p>
+    <w:p>
+      <w:pPr>
+        <w:rPr>
+          <w:sz w:val="24"/>
+        </w:rPr>
+      </w:pPr>
+      <w:hyperlink r:id="rId25" w:history="1">
+        <w:r>
+          <w:rPr>
+            <w:rStyle w:val="Hyperlink"/>
+            <w:sz w:val="24"/>
+          </w:rPr>
+          <w:t xml:space="preserve">Update Your Course Syllabus for </w:t>
+        </w:r>
+        <w:proofErr w:type="spellStart"/>
+        <w:r>
+          <w:rPr>
+            <w:rStyle w:val="Hyperlink"/>
+            <w:sz w:val="24"/>
+          </w:rPr>
+          <w:t>chatGPT</w:t>
+        </w:r>
+        <w:proofErr w:type="spellEnd"/>
+        <w:r>
+          <w:rPr>
+            <w:rStyle w:val="Hyperlink"/>
+            <w:sz w:val="24"/>
+          </w:rPr>
+          <w:t>, Ryan Watkins</w:t>
+        </w:r>
+      </w:hyperlink>
+    </w:p>
+    <w:p>
+      <w:pPr>
+        <w:rPr>
+          <w:sz w:val="24"/>
+        </w:rPr>
+      </w:pPr>
+    </w:p>
+    <w:p>
+      <w:pPr>
+        <w:rPr>
+          <w:sz w:val="24"/>
+        </w:rPr>
+      </w:pPr>
+      <w:hyperlink r:id="rId26" w:history="1">
+        <w:r>
+          <w:rPr>
+            <w:rStyle w:val="Hyperlink"/>
+            <w:sz w:val="24"/>
+          </w:rPr>
+          <w:t>Crowdsourced by Instructors, Classroom Policies for AI Generative Tools</w:t>
+        </w:r>
+      </w:hyperlink>
     </w:p>
     <w:p>
       <w:pPr>
@@ -11085,6 +11599,7 @@
                 <w:bCs w:val="0"/>
                 <w:sz w:val="24"/>
               </w:rPr>
+              <w:lastRenderedPageBreak/>
               <w:t xml:space="preserve">Classes and IDs </w:t>
             </w:r>
           </w:p>
@@ -11112,6 +11627,7 @@
                 <w:bCs w:val="0"/>
                 <w:sz w:val="24"/>
               </w:rPr>
+              <w:lastRenderedPageBreak/>
               <w:t xml:space="preserve">Create GitHub account </w:t>
             </w:r>
           </w:p>
@@ -11523,7 +12039,6 @@
                 <w:bCs w:val="0"/>
                 <w:sz w:val="24"/>
               </w:rPr>
-              <w:lastRenderedPageBreak/>
               <w:t xml:space="preserve">Basic inline styling </w:t>
             </w:r>
           </w:p>
@@ -11586,7 +12101,6 @@
               <w:rPr>
                 <w:sz w:val="24"/>
               </w:rPr>
-              <w:lastRenderedPageBreak/>
               <w:t xml:space="preserve">Assignment #2 </w:t>
             </w:r>
           </w:p>
@@ -12268,6 +12782,7 @@
                 <w:bCs w:val="0"/>
                 <w:sz w:val="24"/>
               </w:rPr>
+              <w:lastRenderedPageBreak/>
               <w:t xml:space="preserve">Rem vs </w:t>
             </w:r>
             <w:proofErr w:type="spellStart"/>
@@ -12337,6 +12852,7 @@
               <w:rPr>
                 <w:sz w:val="24"/>
               </w:rPr>
+              <w:lastRenderedPageBreak/>
               <w:t xml:space="preserve">Midterm Project </w:t>
             </w:r>
             <w:r>
@@ -12653,7 +13169,6 @@
               <w:rPr>
                 <w:sz w:val="24"/>
               </w:rPr>
-              <w:lastRenderedPageBreak/>
               <w:t xml:space="preserve">Assignment 4:  Creating a simple app </w:t>
             </w:r>
           </w:p>
@@ -13468,7 +13983,7 @@
                     <pic:cNvPicPr/>
                   </pic:nvPicPr>
                   <pic:blipFill>
-                    <a:blip r:embed="rId17" cstate="print"/>
+                    <a:blip r:embed="rId27" cstate="print"/>
                     <a:stretch>
                       <a:fillRect/>
                     </a:stretch>
@@ -16435,7 +16950,7 @@
         </w:rPr>
         <w:t>Arizona State University and the Herberger Institute for Design and the Arts expect the highest standards of academic integrity from all students. Failure to meet these standards may result in suspension or expulsion from the university or other sanctions as specified in the ASU Student Academic Integrity Policy (</w:t>
       </w:r>
-      <w:hyperlink r:id="rId18">
+      <w:hyperlink r:id="rId28">
         <w:r>
           <w:rPr>
             <w:color w:val="0000FF"/>
@@ -25442,7 +25957,6 @@
   <w:style w:type="character" w:default="1" w:styleId="DefaultParagraphFont">
     <w:name w:val="Default Paragraph Font"/>
     <w:uiPriority w:val="1"/>
-    <w:semiHidden/>
     <w:unhideWhenUsed/>
   </w:style>
   <w:style w:type="table" w:default="1" w:styleId="TableNormal">

</xml_diff>